<commit_message>
Update the kpi folder
</commit_message>
<xml_diff>
--- a/kpi/Probation_1081118/KPI_1081112.docx
+++ b/kpi/Probation_1081118/KPI_1081112.docx
@@ -166,6 +166,16 @@
         </w:rPr>
         <w:t>漫遊切換自動化測試程式 (ASUS)</w:t>
       </w:r>
+      <w:r>
+        <w:rPr>
+          <w:rFonts w:ascii="標楷體" w:eastAsia="標楷體" w:hAnsi="標楷體" w:cs="Arial" w:hint="eastAsia"/>
+          <w:bCs/>
+          <w:color w:val="000000"/>
+          <w:sz w:val="16"/>
+          <w:szCs w:val="16"/>
+        </w:rPr>
+        <w:t xml:space="preserve"> 及 SOP 文件</w:t>
+      </w:r>
     </w:p>
     <w:p>
       <w:pPr>
@@ -193,6 +203,16 @@
         </w:rPr>
         <w:t>AP switch 自動切換測試程式 (2.4G)</w:t>
       </w:r>
+      <w:r>
+        <w:rPr>
+          <w:rFonts w:ascii="標楷體" w:eastAsia="標楷體" w:hAnsi="標楷體" w:cs="Arial" w:hint="eastAsia"/>
+          <w:bCs/>
+          <w:color w:val="000000"/>
+          <w:sz w:val="16"/>
+          <w:szCs w:val="16"/>
+        </w:rPr>
+        <w:t xml:space="preserve"> 及 SOP 文件</w:t>
+      </w:r>
     </w:p>
     <w:p>
       <w:pPr>
@@ -240,6 +260,16 @@
         </w:rPr>
         <w:t>)</w:t>
       </w:r>
+      <w:r>
+        <w:rPr>
+          <w:rFonts w:ascii="標楷體" w:eastAsia="標楷體" w:hAnsi="標楷體" w:cs="Arial" w:hint="eastAsia"/>
+          <w:bCs/>
+          <w:color w:val="000000"/>
+          <w:sz w:val="16"/>
+          <w:szCs w:val="16"/>
+        </w:rPr>
+        <w:t xml:space="preserve"> 及 SOP 文件</w:t>
+      </w:r>
     </w:p>
     <w:p>
       <w:pPr>
@@ -337,6 +367,16 @@
         </w:rPr>
         <w:t>)</w:t>
       </w:r>
+      <w:r>
+        <w:rPr>
+          <w:rFonts w:ascii="標楷體" w:eastAsia="標楷體" w:hAnsi="標楷體" w:cs="Arial" w:hint="eastAsia"/>
+          <w:bCs/>
+          <w:color w:val="000000"/>
+          <w:sz w:val="16"/>
+          <w:szCs w:val="16"/>
+        </w:rPr>
+        <w:t xml:space="preserve"> 及 SOP 文件</w:t>
+      </w:r>
     </w:p>
     <w:p>
       <w:pPr>
@@ -384,6 +424,16 @@
         </w:rPr>
         <w:t>WLAN、WWAN同時))</w:t>
       </w:r>
+      <w:r>
+        <w:rPr>
+          <w:rFonts w:ascii="標楷體" w:eastAsia="標楷體" w:hAnsi="標楷體" w:cs="Arial" w:hint="eastAsia"/>
+          <w:bCs/>
+          <w:color w:val="000000"/>
+          <w:sz w:val="16"/>
+          <w:szCs w:val="16"/>
+        </w:rPr>
+        <w:t xml:space="preserve"> 及 SOP 文件</w:t>
+      </w:r>
     </w:p>
     <w:p>
       <w:pPr>
@@ -451,6 +501,16 @@
         </w:rPr>
         <w:t>WLAN、WWAN同時))</w:t>
       </w:r>
+      <w:r>
+        <w:rPr>
+          <w:rFonts w:ascii="標楷體" w:eastAsia="標楷體" w:hAnsi="標楷體" w:cs="Arial" w:hint="eastAsia"/>
+          <w:bCs/>
+          <w:color w:val="000000"/>
+          <w:sz w:val="16"/>
+          <w:szCs w:val="16"/>
+        </w:rPr>
+        <w:t xml:space="preserve"> 及 SOP 文件</w:t>
+      </w:r>
     </w:p>
     <w:p>
       <w:pPr>
@@ -498,6 +558,16 @@
         </w:rPr>
         <w:t>WLAN、WWAN同時))</w:t>
       </w:r>
+      <w:r>
+        <w:rPr>
+          <w:rFonts w:ascii="標楷體" w:eastAsia="標楷體" w:hAnsi="標楷體" w:cs="Arial" w:hint="eastAsia"/>
+          <w:bCs/>
+          <w:color w:val="000000"/>
+          <w:sz w:val="16"/>
+          <w:szCs w:val="16"/>
+        </w:rPr>
+        <w:t xml:space="preserve"> 及 SOP 文件</w:t>
+      </w:r>
     </w:p>
     <w:p>
       <w:pPr>
@@ -575,6 +645,16 @@
         </w:rPr>
         <w:t xml:space="preserve"> </w:t>
       </w:r>
+      <w:r>
+        <w:rPr>
+          <w:rFonts w:ascii="標楷體" w:eastAsia="標楷體" w:hAnsi="標楷體" w:cs="Arial" w:hint="eastAsia"/>
+          <w:bCs/>
+          <w:color w:val="000000"/>
+          <w:sz w:val="16"/>
+          <w:szCs w:val="16"/>
+        </w:rPr>
+        <w:t>及 SOP 文件</w:t>
+      </w:r>
     </w:p>
     <w:p>
       <w:pPr>
@@ -622,6 +702,16 @@
         </w:rPr>
         <w:t>, Ipv6))</w:t>
       </w:r>
+      <w:r>
+        <w:rPr>
+          <w:rFonts w:ascii="標楷體" w:eastAsia="標楷體" w:hAnsi="標楷體" w:cs="Arial" w:hint="eastAsia"/>
+          <w:bCs/>
+          <w:color w:val="000000"/>
+          <w:sz w:val="16"/>
+          <w:szCs w:val="16"/>
+        </w:rPr>
+        <w:t xml:space="preserve"> 及 SOP 文件</w:t>
+      </w:r>
     </w:p>
     <w:p>
       <w:pPr>
@@ -679,6 +769,16 @@
         </w:rPr>
         <w:t xml:space="preserve"> </w:t>
       </w:r>
+      <w:r>
+        <w:rPr>
+          <w:rFonts w:ascii="標楷體" w:eastAsia="標楷體" w:hAnsi="標楷體" w:cs="Arial" w:hint="eastAsia"/>
+          <w:bCs/>
+          <w:color w:val="000000"/>
+          <w:sz w:val="16"/>
+          <w:szCs w:val="16"/>
+        </w:rPr>
+        <w:t>及 SOP 文件</w:t>
+      </w:r>
     </w:p>
     <w:p>
       <w:pPr>
@@ -735,13 +835,13 @@
       </w:r>
       <w:r>
         <w:rPr>
-          <w:rFonts w:ascii="標楷體" w:eastAsia="標楷體" w:hAnsi="標楷體" w:cs="Arial"/>
-          <w:bCs/>
-          <w:color w:val="000000"/>
-          <w:sz w:val="16"/>
-          <w:szCs w:val="16"/>
-        </w:rPr>
-        <w:t xml:space="preserve"> </w:t>
+          <w:rFonts w:ascii="標楷體" w:eastAsia="標楷體" w:hAnsi="標楷體" w:cs="Arial" w:hint="eastAsia"/>
+          <w:bCs/>
+          <w:color w:val="000000"/>
+          <w:sz w:val="16"/>
+          <w:szCs w:val="16"/>
+        </w:rPr>
+        <w:t xml:space="preserve"> 及 SOP 文件</w:t>
       </w:r>
     </w:p>
     <w:p>
@@ -770,6 +870,16 @@
         </w:rPr>
         <w:t>自動產圖程式 (Luminance)</w:t>
       </w:r>
+      <w:r>
+        <w:rPr>
+          <w:rFonts w:ascii="標楷體" w:eastAsia="標楷體" w:hAnsi="標楷體" w:cs="Arial" w:hint="eastAsia"/>
+          <w:bCs/>
+          <w:color w:val="000000"/>
+          <w:sz w:val="16"/>
+          <w:szCs w:val="16"/>
+        </w:rPr>
+        <w:t xml:space="preserve"> 及 SOP 文件</w:t>
+      </w:r>
     </w:p>
     <w:p>
       <w:pPr>
@@ -797,6 +907,16 @@
         </w:rPr>
         <w:t>自動畫圈程式 (Shape)</w:t>
       </w:r>
+      <w:r>
+        <w:rPr>
+          <w:rFonts w:ascii="標楷體" w:eastAsia="標楷體" w:hAnsi="標楷體" w:cs="Arial" w:hint="eastAsia"/>
+          <w:bCs/>
+          <w:color w:val="000000"/>
+          <w:sz w:val="16"/>
+          <w:szCs w:val="16"/>
+        </w:rPr>
+        <w:t xml:space="preserve"> 及 SOP 文件</w:t>
+      </w:r>
     </w:p>
     <w:p>
       <w:pPr>
@@ -1205,7 +1325,7 @@
       <w:pPr>
         <w:spacing w:line="240" w:lineRule="auto"/>
         <w:rPr>
-          <w:rFonts w:ascii="標楷體" w:eastAsia="標楷體" w:hAnsi="標楷體" w:cs="Arial" w:hint="eastAsia"/>
+          <w:rFonts w:ascii="標楷體" w:eastAsia="標楷體" w:hAnsi="標楷體" w:cs="Arial"/>
           <w:bCs/>
           <w:color w:val="000000"/>
           <w:sz w:val="16"/>
@@ -1237,7 +1357,7 @@
       <w:pPr>
         <w:spacing w:line="240" w:lineRule="auto"/>
         <w:rPr>
-          <w:rFonts w:ascii="標楷體" w:eastAsia="標楷體" w:hAnsi="標楷體" w:cs="Arial" w:hint="eastAsia"/>
+          <w:rFonts w:ascii="標楷體" w:eastAsia="標楷體" w:hAnsi="標楷體" w:cs="Arial"/>
           <w:bCs/>
           <w:color w:val="000000"/>
           <w:sz w:val="16"/>
@@ -1259,7 +1379,7 @@
       <w:pPr>
         <w:spacing w:line="240" w:lineRule="auto"/>
         <w:rPr>
-          <w:rFonts w:ascii="標楷體" w:eastAsia="標楷體" w:hAnsi="標楷體" w:cs="Arial" w:hint="eastAsia"/>
+          <w:rFonts w:ascii="標楷體" w:eastAsia="標楷體" w:hAnsi="標楷體" w:cs="Arial"/>
           <w:bCs/>
           <w:color w:val="000000"/>
           <w:sz w:val="16"/>
@@ -1281,7 +1401,7 @@
       <w:pPr>
         <w:spacing w:line="240" w:lineRule="auto"/>
         <w:rPr>
-          <w:rFonts w:ascii="標楷體" w:eastAsia="標楷體" w:hAnsi="標楷體" w:cs="Arial" w:hint="eastAsia"/>
+          <w:rFonts w:ascii="標楷體" w:eastAsia="標楷體" w:hAnsi="標楷體" w:cs="Arial"/>
           <w:bCs/>
           <w:color w:val="000000"/>
           <w:sz w:val="16"/>
@@ -1319,31 +1439,316 @@
           <w:szCs w:val="16"/>
         </w:rPr>
         <w:t>3. 建立自動化測試平台</w:t>
+      </w:r>
+    </w:p>
+    <w:p>
+      <w:pPr>
+        <w:spacing w:line="240" w:lineRule="auto"/>
+        <w:rPr>
+          <w:rFonts w:ascii="標楷體" w:eastAsia="標楷體" w:hAnsi="標楷體" w:cs="Arial" w:hint="eastAsia"/>
+          <w:bCs/>
+          <w:color w:val="000000"/>
+          <w:sz w:val="16"/>
+          <w:szCs w:val="16"/>
+        </w:rPr>
+      </w:pPr>
+      <w:r>
+        <w:rPr>
+          <w:rFonts w:ascii="標楷體" w:eastAsia="標楷體" w:hAnsi="標楷體" w:cs="Arial"/>
+          <w:bCs/>
+          <w:color w:val="000000"/>
+          <w:sz w:val="16"/>
+          <w:szCs w:val="16"/>
+        </w:rPr>
+        <w:t>總結自評結果與其他建議</w:t>
+      </w:r>
+      <w:r>
+        <w:rPr>
+          <w:rFonts w:ascii="標楷體" w:eastAsia="標楷體" w:hAnsi="標楷體" w:cs="Arial" w:hint="eastAsia"/>
+          <w:bCs/>
+          <w:color w:val="000000"/>
+          <w:sz w:val="16"/>
+          <w:szCs w:val="16"/>
+        </w:rPr>
+        <w:t>。</w:t>
+      </w:r>
+    </w:p>
+    <w:p>
+      <w:pPr>
+        <w:spacing w:line="240" w:lineRule="auto"/>
+        <w:rPr>
+          <w:rFonts w:ascii="標楷體" w:eastAsia="標楷體" w:hAnsi="標楷體" w:cs="Arial"/>
+          <w:bCs/>
+          <w:color w:val="000000"/>
+          <w:sz w:val="16"/>
+          <w:szCs w:val="16"/>
+        </w:rPr>
+      </w:pPr>
+      <w:r>
+        <w:rPr>
+          <w:rFonts w:ascii="標楷體" w:eastAsia="標楷體" w:hAnsi="標楷體" w:cs="Arial" w:hint="eastAsia"/>
+          <w:bCs/>
+          <w:color w:val="000000"/>
+          <w:sz w:val="16"/>
+          <w:szCs w:val="16"/>
+        </w:rPr>
+        <w:t>自評：</w:t>
+      </w:r>
+    </w:p>
+    <w:p>
+      <w:pPr>
+        <w:spacing w:line="240" w:lineRule="auto"/>
+        <w:rPr>
+          <w:rFonts w:ascii="標楷體" w:eastAsia="標楷體" w:hAnsi="標楷體" w:cs="Arial"/>
+          <w:bCs/>
+          <w:color w:val="000000"/>
+          <w:sz w:val="16"/>
+          <w:szCs w:val="16"/>
+        </w:rPr>
+      </w:pPr>
+      <w:r>
+        <w:rPr>
+          <w:rFonts w:ascii="標楷體" w:eastAsia="標楷體" w:hAnsi="標楷體" w:cs="Arial" w:hint="eastAsia"/>
+          <w:bCs/>
+          <w:color w:val="000000"/>
+          <w:sz w:val="16"/>
+          <w:szCs w:val="16"/>
+        </w:rPr>
+        <w:t>A+。</w:t>
+      </w:r>
+    </w:p>
+    <w:p>
+      <w:pPr>
+        <w:spacing w:line="240" w:lineRule="auto"/>
+        <w:rPr>
+          <w:rFonts w:ascii="標楷體" w:eastAsia="標楷體" w:hAnsi="標楷體" w:cs="Arial" w:hint="eastAsia"/>
+          <w:bCs/>
+          <w:color w:val="000000"/>
+          <w:sz w:val="16"/>
+          <w:szCs w:val="16"/>
+        </w:rPr>
+      </w:pPr>
+      <w:r>
+        <w:rPr>
+          <w:rFonts w:ascii="標楷體" w:eastAsia="標楷體" w:hAnsi="標楷體" w:cs="Arial" w:hint="eastAsia"/>
+          <w:bCs/>
+          <w:color w:val="000000"/>
+          <w:sz w:val="16"/>
+          <w:szCs w:val="16"/>
+        </w:rPr>
+        <w:t>非常</w:t>
+      </w:r>
+      <w:r>
+        <w:rPr>
+          <w:rFonts w:ascii="標楷體" w:eastAsia="標楷體" w:hAnsi="標楷體" w:cs="Arial" w:hint="eastAsia"/>
+          <w:bCs/>
+          <w:color w:val="000000"/>
+          <w:sz w:val="16"/>
+          <w:szCs w:val="16"/>
+        </w:rPr>
+        <w:t>努力完成</w:t>
+      </w:r>
+      <w:r>
+        <w:rPr>
+          <w:rFonts w:ascii="標楷體" w:eastAsia="標楷體" w:hAnsi="標楷體" w:cs="Arial" w:hint="eastAsia"/>
+          <w:bCs/>
+          <w:color w:val="000000"/>
+          <w:sz w:val="16"/>
+          <w:szCs w:val="16"/>
+        </w:rPr>
+        <w:t>主管交付</w:t>
+      </w:r>
+      <w:r>
+        <w:rPr>
+          <w:rFonts w:ascii="標楷體" w:eastAsia="標楷體" w:hAnsi="標楷體" w:cs="Arial" w:hint="eastAsia"/>
+          <w:bCs/>
+          <w:color w:val="000000"/>
+          <w:sz w:val="16"/>
+          <w:szCs w:val="16"/>
+        </w:rPr>
+        <w:t>的所有需求，</w:t>
+      </w:r>
+      <w:r>
+        <w:rPr>
+          <w:rFonts w:ascii="標楷體" w:eastAsia="標楷體" w:hAnsi="標楷體" w:cs="Arial" w:hint="eastAsia"/>
+          <w:bCs/>
+          <w:color w:val="000000"/>
+          <w:sz w:val="16"/>
+          <w:szCs w:val="16"/>
+        </w:rPr>
+        <w:t>導入新的測試自動化工具並</w:t>
+      </w:r>
+      <w:r>
+        <w:rPr>
+          <w:rFonts w:ascii="標楷體" w:eastAsia="標楷體" w:hAnsi="標楷體" w:cs="Arial" w:hint="eastAsia"/>
+          <w:bCs/>
+          <w:color w:val="000000"/>
+          <w:sz w:val="16"/>
+          <w:szCs w:val="16"/>
+        </w:rPr>
+        <w:t>定期回報進度及未來工作事項規劃，且與同事之間的溝通協調上非常良好，到目前有做出一些成果，雖然中間碰到很多的困難及問題，但還是一一很努力的解決，個人覺得到目前算是一個不錯的成績。</w:t>
+      </w:r>
+    </w:p>
+    <w:p>
+      <w:pPr>
+        <w:spacing w:line="240" w:lineRule="auto"/>
+        <w:rPr>
+          <w:rFonts w:ascii="標楷體" w:eastAsia="標楷體" w:hAnsi="標楷體" w:cs="Arial" w:hint="eastAsia"/>
+          <w:bCs/>
+          <w:color w:val="000000"/>
+          <w:sz w:val="16"/>
+          <w:szCs w:val="16"/>
+        </w:rPr>
+      </w:pPr>
+      <w:r>
+        <w:rPr>
+          <w:rFonts w:ascii="標楷體" w:eastAsia="標楷體" w:hAnsi="標楷體" w:cs="Arial" w:hint="eastAsia"/>
+          <w:bCs/>
+          <w:color w:val="000000"/>
+          <w:sz w:val="16"/>
+          <w:szCs w:val="16"/>
+        </w:rPr>
+        <w:t>其他建議：</w:t>
+      </w:r>
+    </w:p>
+    <w:p>
+      <w:pPr>
+        <w:pStyle w:val="a3"/>
+        <w:numPr>
+          <w:ilvl w:val="0"/>
+          <w:numId w:val="7"/>
+        </w:numPr>
+        <w:spacing w:line="240" w:lineRule="auto"/>
+        <w:rPr>
+          <w:rFonts w:ascii="標楷體" w:eastAsia="標楷體" w:hAnsi="標楷體" w:cs="Arial" w:hint="eastAsia"/>
+          <w:bCs/>
+          <w:color w:val="000000"/>
+          <w:sz w:val="16"/>
+          <w:szCs w:val="16"/>
+        </w:rPr>
+      </w:pPr>
+      <w:r>
+        <w:rPr>
+          <w:rFonts w:ascii="標楷體" w:eastAsia="標楷體" w:hAnsi="標楷體" w:cs="Arial" w:hint="eastAsia"/>
+          <w:bCs/>
+          <w:color w:val="000000"/>
+          <w:sz w:val="16"/>
+          <w:szCs w:val="16"/>
+        </w:rPr>
+        <w:t>未來</w:t>
+      </w:r>
+      <w:r>
+        <w:rPr>
+          <w:rFonts w:ascii="標楷體" w:eastAsia="標楷體" w:hAnsi="標楷體" w:cs="Arial" w:hint="eastAsia"/>
+          <w:bCs/>
+          <w:color w:val="000000"/>
+          <w:sz w:val="16"/>
+          <w:szCs w:val="16"/>
+        </w:rPr>
+        <w:t>若</w:t>
+      </w:r>
+      <w:r>
+        <w:rPr>
+          <w:rFonts w:ascii="標楷體" w:eastAsia="標楷體" w:hAnsi="標楷體" w:cs="Arial" w:hint="eastAsia"/>
+          <w:bCs/>
+          <w:color w:val="000000"/>
+          <w:sz w:val="16"/>
+          <w:szCs w:val="16"/>
+        </w:rPr>
+        <w:t>還</w:t>
+      </w:r>
+      <w:r>
+        <w:rPr>
+          <w:rFonts w:ascii="標楷體" w:eastAsia="標楷體" w:hAnsi="標楷體" w:cs="Arial" w:hint="eastAsia"/>
+          <w:bCs/>
+          <w:color w:val="000000"/>
+          <w:sz w:val="16"/>
+          <w:szCs w:val="16"/>
+        </w:rPr>
+        <w:t>有機會</w:t>
+      </w:r>
+      <w:r>
+        <w:rPr>
+          <w:rFonts w:ascii="標楷體" w:eastAsia="標楷體" w:hAnsi="標楷體" w:cs="Arial" w:hint="eastAsia"/>
+          <w:bCs/>
+          <w:color w:val="000000"/>
+          <w:sz w:val="16"/>
+          <w:szCs w:val="16"/>
+        </w:rPr>
+        <w:t>新招募</w:t>
+      </w:r>
+      <w:r>
+        <w:rPr>
+          <w:rFonts w:ascii="標楷體" w:eastAsia="標楷體" w:hAnsi="標楷體" w:cs="Arial" w:hint="eastAsia"/>
+          <w:bCs/>
+          <w:color w:val="000000"/>
+          <w:sz w:val="16"/>
+          <w:szCs w:val="16"/>
+        </w:rPr>
+        <w:t>自動化工程師，希望</w:t>
+      </w:r>
+      <w:r>
+        <w:rPr>
+          <w:rFonts w:ascii="標楷體" w:eastAsia="標楷體" w:hAnsi="標楷體" w:cs="Arial" w:hint="eastAsia"/>
+          <w:bCs/>
+          <w:color w:val="000000"/>
+          <w:sz w:val="16"/>
+          <w:szCs w:val="16"/>
+        </w:rPr>
+        <w:t>我</w:t>
+      </w:r>
+      <w:r>
+        <w:rPr>
+          <w:rFonts w:ascii="標楷體" w:eastAsia="標楷體" w:hAnsi="標楷體" w:cs="Arial" w:hint="eastAsia"/>
+          <w:bCs/>
+          <w:color w:val="000000"/>
+          <w:sz w:val="16"/>
+          <w:szCs w:val="16"/>
+        </w:rPr>
+        <w:t>可負責窗口</w:t>
+      </w:r>
+      <w:r>
+        <w:rPr>
+          <w:rFonts w:ascii="標楷體" w:eastAsia="標楷體" w:hAnsi="標楷體" w:cs="Arial" w:hint="eastAsia"/>
+          <w:bCs/>
+          <w:color w:val="000000"/>
+          <w:sz w:val="16"/>
+          <w:szCs w:val="16"/>
+        </w:rPr>
+        <w:t>談需求</w:t>
+      </w:r>
+      <w:r>
+        <w:rPr>
+          <w:rFonts w:ascii="標楷體" w:eastAsia="標楷體" w:hAnsi="標楷體" w:cs="Arial" w:hint="eastAsia"/>
+          <w:bCs/>
+          <w:color w:val="000000"/>
+          <w:sz w:val="16"/>
+          <w:szCs w:val="16"/>
+        </w:rPr>
+        <w:t>、程式撰寫跟自動化</w:t>
+      </w:r>
+      <w:r>
+        <w:rPr>
+          <w:rFonts w:ascii="標楷體" w:eastAsia="標楷體" w:hAnsi="標楷體" w:cs="Arial" w:hint="eastAsia"/>
+          <w:bCs/>
+          <w:color w:val="000000"/>
+          <w:sz w:val="16"/>
+          <w:szCs w:val="16"/>
+        </w:rPr>
+        <w:t>規劃協調</w:t>
+      </w:r>
+      <w:r>
+        <w:rPr>
+          <w:rFonts w:ascii="標楷體" w:eastAsia="標楷體" w:hAnsi="標楷體" w:cs="Arial" w:hint="eastAsia"/>
+          <w:bCs/>
+          <w:color w:val="000000"/>
+          <w:sz w:val="16"/>
+          <w:szCs w:val="16"/>
+        </w:rPr>
+        <w:t>分配</w:t>
       </w:r>
       <w:bookmarkStart w:id="0" w:name="_GoBack"/>
       <w:bookmarkEnd w:id="0"/>
-    </w:p>
-    <w:p>
-      <w:pPr>
-        <w:spacing w:line="240" w:lineRule="auto"/>
-        <w:rPr>
-          <w:rFonts w:ascii="標楷體" w:eastAsia="標楷體" w:hAnsi="標楷體" w:cs="Arial"/>
-          <w:bCs/>
-          <w:color w:val="000000"/>
-          <w:sz w:val="16"/>
-          <w:szCs w:val="16"/>
-        </w:rPr>
-      </w:pPr>
-      <w:r>
-        <w:rPr>
-          <w:rFonts w:ascii="標楷體" w:eastAsia="標楷體" w:hAnsi="標楷體" w:cs="Arial"/>
-          <w:bCs/>
-          <w:color w:val="000000"/>
-          <w:sz w:val="16"/>
-          <w:szCs w:val="16"/>
-        </w:rPr>
-        <w:t>總結自評結果與其他建議</w:t>
-      </w:r>
       <w:r>
         <w:rPr>
           <w:rFonts w:ascii="標楷體" w:eastAsia="標楷體" w:hAnsi="標楷體" w:cs="Arial" w:hint="eastAsia"/>
@@ -1357,97 +1762,42 @@
     </w:p>
     <w:p>
       <w:pPr>
-        <w:spacing w:line="240" w:lineRule="auto"/>
-        <w:rPr>
-          <w:rFonts w:ascii="標楷體" w:eastAsia="標楷體" w:hAnsi="標楷體" w:cs="Arial"/>
-          <w:bCs/>
-          <w:color w:val="000000"/>
-          <w:sz w:val="16"/>
-          <w:szCs w:val="16"/>
-        </w:rPr>
-      </w:pPr>
-      <w:r>
-        <w:rPr>
-          <w:rFonts w:ascii="標楷體" w:eastAsia="標楷體" w:hAnsi="標楷體" w:cs="Arial" w:hint="eastAsia"/>
-          <w:bCs/>
-          <w:color w:val="000000"/>
-          <w:sz w:val="16"/>
-          <w:szCs w:val="16"/>
-        </w:rPr>
-        <w:t>A+。</w:t>
-      </w:r>
-    </w:p>
-    <w:p>
-      <w:pPr>
-        <w:spacing w:line="240" w:lineRule="auto"/>
-        <w:rPr>
-          <w:rFonts w:ascii="標楷體" w:eastAsia="標楷體" w:hAnsi="標楷體" w:cs="Arial"/>
-          <w:bCs/>
-          <w:color w:val="000000"/>
-          <w:sz w:val="16"/>
-          <w:szCs w:val="16"/>
-        </w:rPr>
-      </w:pPr>
-      <w:r>
-        <w:rPr>
-          <w:rFonts w:ascii="標楷體" w:eastAsia="標楷體" w:hAnsi="標楷體" w:cs="Arial" w:hint="eastAsia"/>
-          <w:bCs/>
-          <w:color w:val="000000"/>
-          <w:sz w:val="16"/>
-          <w:szCs w:val="16"/>
-        </w:rPr>
-        <w:t>非常</w:t>
-      </w:r>
-      <w:r>
-        <w:rPr>
-          <w:rFonts w:ascii="標楷體" w:eastAsia="標楷體" w:hAnsi="標楷體" w:cs="Arial" w:hint="eastAsia"/>
-          <w:bCs/>
-          <w:color w:val="000000"/>
-          <w:sz w:val="16"/>
-          <w:szCs w:val="16"/>
-        </w:rPr>
-        <w:t>努力完成</w:t>
-      </w:r>
-      <w:r>
-        <w:rPr>
-          <w:rFonts w:ascii="標楷體" w:eastAsia="標楷體" w:hAnsi="標楷體" w:cs="Arial" w:hint="eastAsia"/>
-          <w:bCs/>
-          <w:color w:val="000000"/>
-          <w:sz w:val="16"/>
-          <w:szCs w:val="16"/>
-        </w:rPr>
-        <w:t>主管交付</w:t>
-      </w:r>
-      <w:r>
-        <w:rPr>
-          <w:rFonts w:ascii="標楷體" w:eastAsia="標楷體" w:hAnsi="標楷體" w:cs="Arial" w:hint="eastAsia"/>
-          <w:bCs/>
-          <w:color w:val="000000"/>
-          <w:sz w:val="16"/>
-          <w:szCs w:val="16"/>
-        </w:rPr>
-        <w:t>的所有需求，</w:t>
-      </w:r>
-      <w:r>
-        <w:rPr>
-          <w:rFonts w:ascii="標楷體" w:eastAsia="標楷體" w:hAnsi="標楷體" w:cs="Arial" w:hint="eastAsia"/>
-          <w:bCs/>
-          <w:color w:val="000000"/>
-          <w:sz w:val="16"/>
-          <w:szCs w:val="16"/>
-        </w:rPr>
-        <w:t>導入新的測試自動化工具並</w:t>
-      </w:r>
-      <w:r>
-        <w:rPr>
-          <w:rFonts w:ascii="標楷體" w:eastAsia="標楷體" w:hAnsi="標楷體" w:cs="Arial" w:hint="eastAsia"/>
-          <w:bCs/>
-          <w:color w:val="000000"/>
-          <w:sz w:val="16"/>
-          <w:szCs w:val="16"/>
-        </w:rPr>
-        <w:t>定期回報進度及未來工作事項規劃，且與同事之間的溝通協調上非常良好，到目前有做出一些成果，雖然中間碰到很多的困難及問題，但還是一一很努力的解決，個人覺得到目前算是一個不錯的成績。</w:t>
-      </w:r>
+        <w:pStyle w:val="a3"/>
+        <w:numPr>
+          <w:ilvl w:val="0"/>
+          <w:numId w:val="7"/>
+        </w:numPr>
+        <w:spacing w:line="240" w:lineRule="auto"/>
+        <w:rPr>
+          <w:rFonts w:ascii="標楷體" w:eastAsia="標楷體" w:hAnsi="標楷體" w:cs="Arial"/>
+          <w:bCs/>
+          <w:color w:val="000000"/>
+          <w:sz w:val="16"/>
+          <w:szCs w:val="16"/>
+        </w:rPr>
+      </w:pPr>
+      <w:r>
+        <w:rPr>
+          <w:rFonts w:ascii="標楷體" w:eastAsia="標楷體" w:hAnsi="標楷體" w:cs="Arial" w:hint="eastAsia"/>
+          <w:bCs/>
+          <w:color w:val="000000"/>
+          <w:sz w:val="16"/>
+          <w:szCs w:val="16"/>
+        </w:rPr>
+        <w:t>希望有機會能做一點對外或跨部門的自動化專案。</w:t>
+      </w:r>
+    </w:p>
+    <w:p>
+      <w:pPr>
+        <w:spacing w:line="240" w:lineRule="auto"/>
+        <w:rPr>
+          <w:rFonts w:ascii="標楷體" w:eastAsia="標楷體" w:hAnsi="標楷體" w:cs="Arial"/>
+          <w:bCs/>
+          <w:color w:val="000000"/>
+          <w:sz w:val="16"/>
+          <w:szCs w:val="16"/>
+        </w:rPr>
+      </w:pPr>
     </w:p>
     <w:sectPr>
       <w:pgSz w:w="12240" w:h="15840"/>
@@ -1753,6 +2103,119 @@
     </w:lvl>
   </w:abstractNum>
   <w:abstractNum w:abstractNumId="3">
+    <w:nsid w:val="71227474"/>
+    <w:multiLevelType w:val="hybridMultilevel"/>
+    <w:tmpl w:val="8C0C1516"/>
+    <w:lvl w:ilvl="0" w:tplc="04090001">
+      <w:start w:val="1"/>
+      <w:numFmt w:val="bullet"/>
+      <w:lvlText w:val=""/>
+      <w:lvlJc w:val="left"/>
+      <w:pPr>
+        <w:ind w:left="480" w:hanging="480"/>
+      </w:pPr>
+      <w:rPr>
+        <w:rFonts w:ascii="Wingdings" w:hAnsi="Wingdings" w:hint="default"/>
+      </w:rPr>
+    </w:lvl>
+    <w:lvl w:ilvl="1" w:tplc="04090003" w:tentative="1">
+      <w:start w:val="1"/>
+      <w:numFmt w:val="bullet"/>
+      <w:lvlText w:val=""/>
+      <w:lvlJc w:val="left"/>
+      <w:pPr>
+        <w:ind w:left="960" w:hanging="480"/>
+      </w:pPr>
+      <w:rPr>
+        <w:rFonts w:ascii="Wingdings" w:hAnsi="Wingdings" w:hint="default"/>
+      </w:rPr>
+    </w:lvl>
+    <w:lvl w:ilvl="2" w:tplc="04090005" w:tentative="1">
+      <w:start w:val="1"/>
+      <w:numFmt w:val="bullet"/>
+      <w:lvlText w:val=""/>
+      <w:lvlJc w:val="left"/>
+      <w:pPr>
+        <w:ind w:left="1440" w:hanging="480"/>
+      </w:pPr>
+      <w:rPr>
+        <w:rFonts w:ascii="Wingdings" w:hAnsi="Wingdings" w:hint="default"/>
+      </w:rPr>
+    </w:lvl>
+    <w:lvl w:ilvl="3" w:tplc="04090001" w:tentative="1">
+      <w:start w:val="1"/>
+      <w:numFmt w:val="bullet"/>
+      <w:lvlText w:val=""/>
+      <w:lvlJc w:val="left"/>
+      <w:pPr>
+        <w:ind w:left="1920" w:hanging="480"/>
+      </w:pPr>
+      <w:rPr>
+        <w:rFonts w:ascii="Wingdings" w:hAnsi="Wingdings" w:hint="default"/>
+      </w:rPr>
+    </w:lvl>
+    <w:lvl w:ilvl="4" w:tplc="04090003" w:tentative="1">
+      <w:start w:val="1"/>
+      <w:numFmt w:val="bullet"/>
+      <w:lvlText w:val=""/>
+      <w:lvlJc w:val="left"/>
+      <w:pPr>
+        <w:ind w:left="2400" w:hanging="480"/>
+      </w:pPr>
+      <w:rPr>
+        <w:rFonts w:ascii="Wingdings" w:hAnsi="Wingdings" w:hint="default"/>
+      </w:rPr>
+    </w:lvl>
+    <w:lvl w:ilvl="5" w:tplc="04090005" w:tentative="1">
+      <w:start w:val="1"/>
+      <w:numFmt w:val="bullet"/>
+      <w:lvlText w:val=""/>
+      <w:lvlJc w:val="left"/>
+      <w:pPr>
+        <w:ind w:left="2880" w:hanging="480"/>
+      </w:pPr>
+      <w:rPr>
+        <w:rFonts w:ascii="Wingdings" w:hAnsi="Wingdings" w:hint="default"/>
+      </w:rPr>
+    </w:lvl>
+    <w:lvl w:ilvl="6" w:tplc="04090001" w:tentative="1">
+      <w:start w:val="1"/>
+      <w:numFmt w:val="bullet"/>
+      <w:lvlText w:val=""/>
+      <w:lvlJc w:val="left"/>
+      <w:pPr>
+        <w:ind w:left="3360" w:hanging="480"/>
+      </w:pPr>
+      <w:rPr>
+        <w:rFonts w:ascii="Wingdings" w:hAnsi="Wingdings" w:hint="default"/>
+      </w:rPr>
+    </w:lvl>
+    <w:lvl w:ilvl="7" w:tplc="04090003" w:tentative="1">
+      <w:start w:val="1"/>
+      <w:numFmt w:val="bullet"/>
+      <w:lvlText w:val=""/>
+      <w:lvlJc w:val="left"/>
+      <w:pPr>
+        <w:ind w:left="3840" w:hanging="480"/>
+      </w:pPr>
+      <w:rPr>
+        <w:rFonts w:ascii="Wingdings" w:hAnsi="Wingdings" w:hint="default"/>
+      </w:rPr>
+    </w:lvl>
+    <w:lvl w:ilvl="8" w:tplc="04090005" w:tentative="1">
+      <w:start w:val="1"/>
+      <w:numFmt w:val="bullet"/>
+      <w:lvlText w:val=""/>
+      <w:lvlJc w:val="left"/>
+      <w:pPr>
+        <w:ind w:left="4320" w:hanging="480"/>
+      </w:pPr>
+      <w:rPr>
+        <w:rFonts w:ascii="Wingdings" w:hAnsi="Wingdings" w:hint="default"/>
+      </w:rPr>
+    </w:lvl>
+  </w:abstractNum>
+  <w:abstractNum w:abstractNumId="4">
     <w:nsid w:val="768777C1"/>
     <w:multiLevelType w:val="hybridMultilevel"/>
     <w:tmpl w:val="D45C4492"/>
@@ -1838,7 +2301,7 @@
       </w:pPr>
     </w:lvl>
   </w:abstractNum>
-  <w:abstractNum w:abstractNumId="4">
+  <w:abstractNum w:abstractNumId="5">
     <w:nsid w:val="7BDE4571"/>
     <w:multiLevelType w:val="hybridMultilevel"/>
     <w:tmpl w:val="8FF67934"/>
@@ -1951,7 +2414,7 @@
       </w:rPr>
     </w:lvl>
   </w:abstractNum>
-  <w:abstractNum w:abstractNumId="5">
+  <w:abstractNum w:abstractNumId="6">
     <w:nsid w:val="7E36426D"/>
     <w:multiLevelType w:val="hybridMultilevel"/>
     <w:tmpl w:val="17EC0B48"/>
@@ -2071,16 +2534,19 @@
     <w:abstractNumId w:val="1"/>
   </w:num>
   <w:num w:numId="3">
-    <w:abstractNumId w:val="5"/>
+    <w:abstractNumId w:val="6"/>
   </w:num>
   <w:num w:numId="4">
-    <w:abstractNumId w:val="3"/>
+    <w:abstractNumId w:val="4"/>
   </w:num>
   <w:num w:numId="5">
-    <w:abstractNumId w:val="4"/>
+    <w:abstractNumId w:val="5"/>
   </w:num>
   <w:num w:numId="6">
     <w:abstractNumId w:val="0"/>
+  </w:num>
+  <w:num w:numId="7">
+    <w:abstractNumId w:val="3"/>
   </w:num>
 </w:numbering>
 </file>

</xml_diff>